<commit_message>
changed resume stims to be constants from yale to harvard
</commit_message>
<xml_diff>
--- a/experiment/src/stimuli/raw_stim_files/resumes/Jane_Conner_Resume.docx
+++ b/experiment/src/stimuli/raw_stim_files/resumes/Jane_Conner_Resume.docx
@@ -37,7 +37,25 @@
           <w:sz w:val="28"/>
           <w:szCs w:val="28"/>
         </w:rPr>
-        <w:t xml:space="preserve">32 Freemonte St., Apartment 304 </w:t>
+        <w:t xml:space="preserve">32 </w:t>
+      </w:r>
+      <w:proofErr w:type="spellStart"/>
+      <w:r>
+        <w:rPr>
+          <w:rFonts w:ascii="Times New Roman" w:hAnsi="Times New Roman" w:cs="Times New Roman"/>
+          <w:sz w:val="28"/>
+          <w:szCs w:val="28"/>
+        </w:rPr>
+        <w:t>Freemonte</w:t>
+      </w:r>
+      <w:proofErr w:type="spellEnd"/>
+      <w:r>
+        <w:rPr>
+          <w:rFonts w:ascii="Times New Roman" w:hAnsi="Times New Roman" w:cs="Times New Roman"/>
+          <w:sz w:val="28"/>
+          <w:szCs w:val="28"/>
+        </w:rPr>
+        <w:t xml:space="preserve"> St., Apartment 304 </w:t>
       </w:r>
       <w:r>
         <w:rPr>
@@ -65,25 +83,7 @@
             <w:sz w:val="28"/>
             <w:szCs w:val="28"/>
           </w:rPr>
-          <w:t>jconner@hls.harvar</w:t>
-        </w:r>
-        <w:r>
-          <w:rPr>
-            <w:rStyle w:val="Hyperlink"/>
-            <w:rFonts w:ascii="Times New Roman" w:hAnsi="Times New Roman" w:cs="Times New Roman"/>
-            <w:sz w:val="28"/>
-            <w:szCs w:val="28"/>
-          </w:rPr>
-          <w:t>d</w:t>
-        </w:r>
-        <w:r>
-          <w:rPr>
-            <w:rStyle w:val="Hyperlink"/>
-            <w:rFonts w:ascii="Times New Roman" w:hAnsi="Times New Roman" w:cs="Times New Roman"/>
-            <w:sz w:val="28"/>
-            <w:szCs w:val="28"/>
-          </w:rPr>
-          <w:t>.edu</w:t>
+          <w:t>jconner@hls.harvard.edu</w:t>
         </w:r>
       </w:hyperlink>
       <w:r>
@@ -94,26 +94,26 @@
         </w:rPr>
         <w:t xml:space="preserve"> </w:t>
       </w:r>
+      <w:r>
+        <w:rPr>
+          <w:rFonts w:ascii="Times New Roman" w:hAnsi="Times New Roman" w:cs="Times New Roman"/>
+          <w:sz w:val="28"/>
+          <w:szCs w:val="28"/>
+        </w:rPr>
+        <w:t>• 351-555-1648</w:t>
+      </w:r>
+    </w:p>
+    <w:p>
+      <w:pPr>
+        <w:jc w:val="center"/>
+        <w:rPr>
+          <w:rFonts w:ascii="Times New Roman" w:hAnsi="Times New Roman" w:cs="Times New Roman"/>
+          <w:sz w:val="28"/>
+          <w:szCs w:val="28"/>
+        </w:rPr>
+      </w:pPr>
       <w:bookmarkStart w:id="0" w:name="_GoBack"/>
       <w:bookmarkEnd w:id="0"/>
-      <w:r>
-        <w:rPr>
-          <w:rFonts w:ascii="Times New Roman" w:hAnsi="Times New Roman" w:cs="Times New Roman"/>
-          <w:sz w:val="28"/>
-          <w:szCs w:val="28"/>
-        </w:rPr>
-        <w:t>• 351-555-1648</w:t>
-      </w:r>
-    </w:p>
-    <w:p>
-      <w:pPr>
-        <w:jc w:val="center"/>
-        <w:rPr>
-          <w:rFonts w:ascii="Times New Roman" w:hAnsi="Times New Roman" w:cs="Times New Roman"/>
-          <w:sz w:val="28"/>
-          <w:szCs w:val="28"/>
-        </w:rPr>
-      </w:pPr>
     </w:p>
     <w:p>
       <w:pPr>
@@ -174,15 +174,7 @@
           <w:sz w:val="28"/>
           <w:szCs w:val="28"/>
         </w:rPr>
-        <w:t xml:space="preserve">Activities: </w:t>
-      </w:r>
-      <w:r>
-        <w:rPr>
-          <w:rFonts w:ascii="Times New Roman" w:hAnsi="Times New Roman" w:cs="Times New Roman"/>
-          <w:sz w:val="28"/>
-          <w:szCs w:val="28"/>
-        </w:rPr>
-        <w:t xml:space="preserve">Prisoner Legal Assistance Project, </w:t>
+        <w:t xml:space="preserve">Activities: Prisoner Legal Assistance Project, </w:t>
       </w:r>
       <w:r>
         <w:rPr>
@@ -218,8 +210,111 @@
           <w:sz w:val="28"/>
           <w:szCs w:val="28"/>
         </w:rPr>
-        <w:t>Yale</w:t>
-      </w:r>
+        <w:t>Harvard College</w:t>
+      </w:r>
+      <w:r>
+        <w:rPr>
+          <w:rFonts w:ascii="Times New Roman" w:hAnsi="Times New Roman" w:cs="Times New Roman"/>
+          <w:sz w:val="28"/>
+          <w:szCs w:val="28"/>
+        </w:rPr>
+        <w:t xml:space="preserve">, Cambridge, MA, B.A., </w:t>
+      </w:r>
+      <w:r>
+        <w:rPr>
+          <w:rFonts w:ascii="Times New Roman" w:hAnsi="Times New Roman" w:cs="Times New Roman"/>
+          <w:i/>
+          <w:sz w:val="28"/>
+          <w:szCs w:val="28"/>
+        </w:rPr>
+        <w:t>magna cum laude</w:t>
+      </w:r>
+      <w:r>
+        <w:rPr>
+          <w:rFonts w:ascii="Times New Roman" w:hAnsi="Times New Roman" w:cs="Times New Roman"/>
+          <w:sz w:val="28"/>
+          <w:szCs w:val="28"/>
+        </w:rPr>
+        <w:t>, Distinction in Business Economics, May 2013</w:t>
+      </w:r>
+    </w:p>
+    <w:p>
+      <w:pPr>
+        <w:rPr>
+          <w:rFonts w:ascii="Times New Roman" w:hAnsi="Times New Roman" w:cs="Times New Roman"/>
+          <w:sz w:val="28"/>
+          <w:szCs w:val="28"/>
+        </w:rPr>
+      </w:pPr>
+      <w:r>
+        <w:rPr>
+          <w:rFonts w:ascii="Times New Roman" w:hAnsi="Times New Roman" w:cs="Times New Roman"/>
+          <w:sz w:val="28"/>
+          <w:szCs w:val="28"/>
+        </w:rPr>
+        <w:t xml:space="preserve">Activities: Harvard Student Society, </w:t>
+      </w:r>
+      <w:r>
+        <w:rPr>
+          <w:rFonts w:ascii="Times New Roman" w:hAnsi="Times New Roman" w:cs="Times New Roman"/>
+          <w:i/>
+          <w:sz w:val="28"/>
+          <w:szCs w:val="28"/>
+        </w:rPr>
+        <w:t>Secretary;</w:t>
+      </w:r>
+      <w:r>
+        <w:rPr>
+          <w:rFonts w:ascii="Times New Roman" w:hAnsi="Times New Roman" w:cs="Times New Roman"/>
+          <w:sz w:val="28"/>
+          <w:szCs w:val="28"/>
+        </w:rPr>
+        <w:t xml:space="preserve"> Student Government: College Council, </w:t>
+      </w:r>
+      <w:r>
+        <w:rPr>
+          <w:rFonts w:ascii="Times New Roman" w:hAnsi="Times New Roman" w:cs="Times New Roman"/>
+          <w:i/>
+          <w:sz w:val="28"/>
+          <w:szCs w:val="28"/>
+        </w:rPr>
+        <w:t>Secretary &amp; Action Chair</w:t>
+      </w:r>
+      <w:r>
+        <w:rPr>
+          <w:rFonts w:ascii="Times New Roman" w:hAnsi="Times New Roman" w:cs="Times New Roman"/>
+          <w:sz w:val="28"/>
+          <w:szCs w:val="28"/>
+        </w:rPr>
+        <w:t xml:space="preserve">; Harvard Associated Student Union, </w:t>
+      </w:r>
+      <w:r>
+        <w:rPr>
+          <w:rFonts w:ascii="Times New Roman" w:hAnsi="Times New Roman" w:cs="Times New Roman"/>
+          <w:i/>
+          <w:sz w:val="28"/>
+          <w:szCs w:val="28"/>
+        </w:rPr>
+        <w:t>Board Member</w:t>
+      </w:r>
+    </w:p>
+    <w:p>
+      <w:pPr>
+        <w:rPr>
+          <w:rFonts w:ascii="Times New Roman" w:hAnsi="Times New Roman" w:cs="Times New Roman"/>
+          <w:sz w:val="28"/>
+          <w:szCs w:val="28"/>
+        </w:rPr>
+      </w:pPr>
+    </w:p>
+    <w:p>
+      <w:pPr>
+        <w:rPr>
+          <w:rFonts w:ascii="Times New Roman" w:hAnsi="Times New Roman" w:cs="Times New Roman"/>
+          <w:sz w:val="28"/>
+          <w:szCs w:val="28"/>
+        </w:rPr>
+      </w:pPr>
       <w:r>
         <w:rPr>
           <w:rFonts w:ascii="Times New Roman" w:hAnsi="Times New Roman" w:cs="Times New Roman"/>
@@ -227,175 +322,8 @@
           <w:sz w:val="28"/>
           <w:szCs w:val="28"/>
         </w:rPr>
-        <w:t xml:space="preserve"> College</w:t>
-      </w:r>
-      <w:r>
-        <w:rPr>
-          <w:rFonts w:ascii="Times New Roman" w:hAnsi="Times New Roman" w:cs="Times New Roman"/>
-          <w:sz w:val="28"/>
-          <w:szCs w:val="28"/>
-        </w:rPr>
-        <w:t xml:space="preserve">, </w:t>
-      </w:r>
-      <w:r>
-        <w:rPr>
-          <w:rFonts w:ascii="Times New Roman" w:hAnsi="Times New Roman" w:cs="Times New Roman"/>
-          <w:sz w:val="28"/>
-          <w:szCs w:val="28"/>
-        </w:rPr>
-        <w:t>New Haven</w:t>
-      </w:r>
-      <w:r>
-        <w:rPr>
-          <w:rFonts w:ascii="Times New Roman" w:hAnsi="Times New Roman" w:cs="Times New Roman"/>
-          <w:sz w:val="28"/>
-          <w:szCs w:val="28"/>
-        </w:rPr>
-        <w:t xml:space="preserve">, </w:t>
-      </w:r>
-      <w:r>
-        <w:rPr>
-          <w:rFonts w:ascii="Times New Roman" w:hAnsi="Times New Roman" w:cs="Times New Roman"/>
-          <w:sz w:val="28"/>
-          <w:szCs w:val="28"/>
-        </w:rPr>
-        <w:t>CT</w:t>
-      </w:r>
-      <w:r>
-        <w:rPr>
-          <w:rFonts w:ascii="Times New Roman" w:hAnsi="Times New Roman" w:cs="Times New Roman"/>
-          <w:sz w:val="28"/>
-          <w:szCs w:val="28"/>
-        </w:rPr>
-        <w:t xml:space="preserve">, B.A., </w:t>
-      </w:r>
-      <w:r>
-        <w:rPr>
-          <w:rFonts w:ascii="Times New Roman" w:hAnsi="Times New Roman" w:cs="Times New Roman"/>
-          <w:i/>
-          <w:sz w:val="28"/>
-          <w:szCs w:val="28"/>
-        </w:rPr>
-        <w:t>magna cum laude</w:t>
-      </w:r>
-      <w:r>
-        <w:rPr>
-          <w:rFonts w:ascii="Times New Roman" w:hAnsi="Times New Roman" w:cs="Times New Roman"/>
-          <w:sz w:val="28"/>
-          <w:szCs w:val="28"/>
-        </w:rPr>
-        <w:t>, Business Economics, May 2013</w:t>
-      </w:r>
-    </w:p>
-    <w:p>
-      <w:pPr>
-        <w:rPr>
-          <w:rFonts w:ascii="Times New Roman" w:hAnsi="Times New Roman" w:cs="Times New Roman"/>
-          <w:sz w:val="28"/>
-          <w:szCs w:val="28"/>
-        </w:rPr>
-      </w:pPr>
-      <w:r>
-        <w:rPr>
-          <w:rFonts w:ascii="Times New Roman" w:hAnsi="Times New Roman" w:cs="Times New Roman"/>
-          <w:sz w:val="28"/>
-          <w:szCs w:val="28"/>
-        </w:rPr>
-        <w:t xml:space="preserve">Activities: </w:t>
-      </w:r>
-      <w:r>
-        <w:rPr>
-          <w:rFonts w:ascii="Times New Roman" w:hAnsi="Times New Roman" w:cs="Times New Roman"/>
-          <w:sz w:val="28"/>
-          <w:szCs w:val="28"/>
-        </w:rPr>
-        <w:t>Yale</w:t>
-      </w:r>
-      <w:r>
-        <w:rPr>
-          <w:rFonts w:ascii="Times New Roman" w:hAnsi="Times New Roman" w:cs="Times New Roman"/>
-          <w:sz w:val="28"/>
-          <w:szCs w:val="28"/>
-        </w:rPr>
-        <w:t xml:space="preserve"> Student Society, </w:t>
-      </w:r>
-      <w:r>
-        <w:rPr>
-          <w:rFonts w:ascii="Times New Roman" w:hAnsi="Times New Roman" w:cs="Times New Roman"/>
-          <w:i/>
-          <w:sz w:val="28"/>
-          <w:szCs w:val="28"/>
-        </w:rPr>
-        <w:t>Secretary;</w:t>
-      </w:r>
-      <w:r>
-        <w:rPr>
-          <w:rFonts w:ascii="Times New Roman" w:hAnsi="Times New Roman" w:cs="Times New Roman"/>
-          <w:sz w:val="28"/>
-          <w:szCs w:val="28"/>
-        </w:rPr>
-        <w:t xml:space="preserve"> Student Government: College Council, </w:t>
-      </w:r>
-      <w:r>
-        <w:rPr>
-          <w:rFonts w:ascii="Times New Roman" w:hAnsi="Times New Roman" w:cs="Times New Roman"/>
-          <w:i/>
-          <w:sz w:val="28"/>
-          <w:szCs w:val="28"/>
-        </w:rPr>
-        <w:t>Secretary</w:t>
-      </w:r>
-      <w:r>
-        <w:rPr>
-          <w:rFonts w:ascii="Times New Roman" w:hAnsi="Times New Roman" w:cs="Times New Roman"/>
-          <w:i/>
-          <w:sz w:val="28"/>
-          <w:szCs w:val="28"/>
-        </w:rPr>
-        <w:t xml:space="preserve"> &amp; Action Chair</w:t>
-      </w:r>
-      <w:r>
-        <w:rPr>
-          <w:rFonts w:ascii="Times New Roman" w:hAnsi="Times New Roman" w:cs="Times New Roman"/>
-          <w:sz w:val="28"/>
-          <w:szCs w:val="28"/>
-        </w:rPr>
-        <w:t>;</w:t>
-      </w:r>
-      <w:r>
-        <w:rPr>
-          <w:rFonts w:ascii="Times New Roman" w:hAnsi="Times New Roman" w:cs="Times New Roman"/>
-          <w:sz w:val="28"/>
-          <w:szCs w:val="28"/>
-        </w:rPr>
-        <w:t xml:space="preserve"> Yale Associated Student Union</w:t>
-      </w:r>
-      <w:r>
-        <w:rPr>
-          <w:rFonts w:ascii="Times New Roman" w:hAnsi="Times New Roman" w:cs="Times New Roman"/>
-          <w:sz w:val="28"/>
-          <w:szCs w:val="28"/>
-        </w:rPr>
-        <w:t xml:space="preserve">, </w:t>
-      </w:r>
-      <w:r>
-        <w:rPr>
-          <w:rFonts w:ascii="Times New Roman" w:hAnsi="Times New Roman" w:cs="Times New Roman"/>
-          <w:i/>
-          <w:sz w:val="28"/>
-          <w:szCs w:val="28"/>
-        </w:rPr>
-        <w:t>Board Member</w:t>
-      </w:r>
-    </w:p>
-    <w:p>
-      <w:pPr>
-        <w:rPr>
-          <w:rFonts w:ascii="Times New Roman" w:hAnsi="Times New Roman" w:cs="Times New Roman"/>
-          <w:sz w:val="28"/>
-          <w:szCs w:val="28"/>
-        </w:rPr>
-      </w:pPr>
+        <w:t>EXPERIENCE</w:t>
+      </w:r>
     </w:p>
     <w:p>
       <w:pPr>
@@ -412,24 +340,6 @@
           <w:sz w:val="28"/>
           <w:szCs w:val="28"/>
         </w:rPr>
-        <w:t>EXPERIENCE</w:t>
-      </w:r>
-    </w:p>
-    <w:p>
-      <w:pPr>
-        <w:rPr>
-          <w:rFonts w:ascii="Times New Roman" w:hAnsi="Times New Roman" w:cs="Times New Roman"/>
-          <w:sz w:val="28"/>
-          <w:szCs w:val="28"/>
-        </w:rPr>
-      </w:pPr>
-      <w:r>
-        <w:rPr>
-          <w:rFonts w:ascii="Times New Roman" w:hAnsi="Times New Roman" w:cs="Times New Roman"/>
-          <w:b/>
-          <w:sz w:val="28"/>
-          <w:szCs w:val="28"/>
-        </w:rPr>
         <w:t>Hale &amp; Dorr Legal Services Center</w:t>
       </w:r>
       <w:r>
@@ -438,39 +348,7 @@
           <w:sz w:val="28"/>
           <w:szCs w:val="28"/>
         </w:rPr>
-        <w:t xml:space="preserve">, </w:t>
-      </w:r>
-      <w:r>
-        <w:rPr>
-          <w:rFonts w:ascii="Times New Roman" w:hAnsi="Times New Roman" w:cs="Times New Roman"/>
-          <w:sz w:val="28"/>
-          <w:szCs w:val="28"/>
-        </w:rPr>
-        <w:t>New Haven</w:t>
-      </w:r>
-      <w:r>
-        <w:rPr>
-          <w:rFonts w:ascii="Times New Roman" w:hAnsi="Times New Roman" w:cs="Times New Roman"/>
-          <w:sz w:val="28"/>
-          <w:szCs w:val="28"/>
-        </w:rPr>
-        <w:t xml:space="preserve">, </w:t>
-      </w:r>
-      <w:r>
-        <w:rPr>
-          <w:rFonts w:ascii="Times New Roman" w:hAnsi="Times New Roman" w:cs="Times New Roman"/>
-          <w:sz w:val="28"/>
-          <w:szCs w:val="28"/>
-        </w:rPr>
-        <w:t>CT</w:t>
-      </w:r>
-      <w:r>
-        <w:rPr>
-          <w:rFonts w:ascii="Times New Roman" w:hAnsi="Times New Roman" w:cs="Times New Roman"/>
-          <w:sz w:val="28"/>
-          <w:szCs w:val="28"/>
-        </w:rPr>
-        <w:t xml:space="preserve"> (Sept. 2014 – April 2017)</w:t>
+        <w:t>, Cambridge, MA (Sept. 2014 – April 2017)</w:t>
       </w:r>
     </w:p>
     <w:p>
@@ -513,7 +391,7 @@
           <w:sz w:val="28"/>
           <w:szCs w:val="28"/>
         </w:rPr>
-        <w:t>Represented low-income clients from the greater New Haven area in landlord-tenant litigation.</w:t>
+        <w:t>Represented low-income clients from the greater Cambridge and Boston areas in landlord-tenant litigation.</w:t>
       </w:r>
     </w:p>
     <w:p>
@@ -562,23 +440,7 @@
           <w:sz w:val="28"/>
           <w:szCs w:val="28"/>
         </w:rPr>
-        <w:t xml:space="preserve">, </w:t>
-      </w:r>
-      <w:r>
-        <w:rPr>
-          <w:rFonts w:ascii="Times New Roman" w:hAnsi="Times New Roman" w:cs="Times New Roman"/>
-          <w:sz w:val="28"/>
-          <w:szCs w:val="28"/>
-        </w:rPr>
-        <w:t>Washington, D.C.</w:t>
-      </w:r>
-      <w:r>
-        <w:rPr>
-          <w:rFonts w:ascii="Times New Roman" w:hAnsi="Times New Roman" w:cs="Times New Roman"/>
-          <w:sz w:val="28"/>
-          <w:szCs w:val="28"/>
-        </w:rPr>
-        <w:t xml:space="preserve"> (May – Aug. 2015)</w:t>
+        <w:t>, Washington, D.C. (May – Aug. 2015)</w:t>
       </w:r>
     </w:p>
     <w:p>
@@ -688,23 +550,7 @@
           <w:sz w:val="28"/>
           <w:szCs w:val="28"/>
         </w:rPr>
-        <w:t xml:space="preserve">, </w:t>
-      </w:r>
-      <w:r>
-        <w:rPr>
-          <w:rFonts w:ascii="Times New Roman" w:hAnsi="Times New Roman" w:cs="Times New Roman"/>
-          <w:sz w:val="28"/>
-          <w:szCs w:val="28"/>
-        </w:rPr>
-        <w:t>New York, NY</w:t>
-      </w:r>
-      <w:r>
-        <w:rPr>
-          <w:rFonts w:ascii="Times New Roman" w:hAnsi="Times New Roman" w:cs="Times New Roman"/>
-          <w:sz w:val="28"/>
-          <w:szCs w:val="28"/>
-        </w:rPr>
-        <w:t xml:space="preserve"> (May – July 2012)</w:t>
+        <w:t>, New York, NY (May – July 2012)</w:t>
       </w:r>
     </w:p>
     <w:p>
@@ -788,7 +634,25 @@
           <w:sz w:val="28"/>
           <w:szCs w:val="28"/>
         </w:rPr>
-        <w:t>Interviewed leading legal scholars, practioners, and a Supreme Court Justice</w:t>
+        <w:t xml:space="preserve">Interviewed leading legal scholars, </w:t>
+      </w:r>
+      <w:proofErr w:type="spellStart"/>
+      <w:r>
+        <w:rPr>
+          <w:rFonts w:ascii="Times New Roman" w:hAnsi="Times New Roman" w:cs="Times New Roman"/>
+          <w:sz w:val="28"/>
+          <w:szCs w:val="28"/>
+        </w:rPr>
+        <w:t>practioners</w:t>
+      </w:r>
+      <w:proofErr w:type="spellEnd"/>
+      <w:r>
+        <w:rPr>
+          <w:rFonts w:ascii="Times New Roman" w:hAnsi="Times New Roman" w:cs="Times New Roman"/>
+          <w:sz w:val="28"/>
+          <w:szCs w:val="28"/>
+        </w:rPr>
+        <w:t>, and a Supreme Court Justice</w:t>
       </w:r>
     </w:p>
     <w:p>
@@ -833,113 +697,41 @@
           <w:sz w:val="28"/>
           <w:szCs w:val="28"/>
         </w:rPr>
-        <w:t xml:space="preserve">Yale </w:t>
-      </w:r>
-      <w:r>
-        <w:rPr>
-          <w:rFonts w:ascii="Times New Roman" w:hAnsi="Times New Roman" w:cs="Times New Roman"/>
-          <w:sz w:val="28"/>
-          <w:szCs w:val="28"/>
-        </w:rPr>
-        <w:t xml:space="preserve">Student </w:t>
-      </w:r>
-      <w:r>
-        <w:rPr>
-          <w:rFonts w:ascii="Times New Roman" w:hAnsi="Times New Roman" w:cs="Times New Roman"/>
-          <w:sz w:val="28"/>
-          <w:szCs w:val="28"/>
-        </w:rPr>
-        <w:t>Center Fellowship (2013</w:t>
-      </w:r>
-      <w:r>
-        <w:rPr>
-          <w:rFonts w:ascii="Times New Roman" w:hAnsi="Times New Roman" w:cs="Times New Roman"/>
-          <w:sz w:val="28"/>
-          <w:szCs w:val="28"/>
-        </w:rPr>
-        <w:t>)</w:t>
-      </w:r>
-    </w:p>
-    <w:p>
-      <w:pPr>
-        <w:rPr>
-          <w:rFonts w:ascii="Times New Roman" w:hAnsi="Times New Roman" w:cs="Times New Roman"/>
-          <w:sz w:val="28"/>
-          <w:szCs w:val="28"/>
-        </w:rPr>
-      </w:pPr>
-      <w:r>
-        <w:rPr>
-          <w:rFonts w:ascii="Times New Roman" w:hAnsi="Times New Roman" w:cs="Times New Roman"/>
-          <w:sz w:val="28"/>
-          <w:szCs w:val="28"/>
-        </w:rPr>
-        <w:t>Yale</w:t>
-      </w:r>
-      <w:r>
-        <w:rPr>
-          <w:rFonts w:ascii="Times New Roman" w:hAnsi="Times New Roman" w:cs="Times New Roman"/>
-          <w:sz w:val="28"/>
-          <w:szCs w:val="28"/>
-        </w:rPr>
-        <w:t xml:space="preserve"> </w:t>
-      </w:r>
-      <w:r>
-        <w:rPr>
-          <w:rFonts w:ascii="Times New Roman" w:hAnsi="Times New Roman" w:cs="Times New Roman"/>
-          <w:sz w:val="28"/>
-          <w:szCs w:val="28"/>
-        </w:rPr>
-        <w:t>Trinity World Abroad Fellowship (2012</w:t>
-      </w:r>
-      <w:r>
-        <w:rPr>
-          <w:rFonts w:ascii="Times New Roman" w:hAnsi="Times New Roman" w:cs="Times New Roman"/>
-          <w:sz w:val="28"/>
-          <w:szCs w:val="28"/>
-        </w:rPr>
-        <w:t>)</w:t>
-      </w:r>
-    </w:p>
-    <w:p>
-      <w:pPr>
-        <w:rPr>
-          <w:rFonts w:ascii="Times New Roman" w:hAnsi="Times New Roman" w:cs="Times New Roman"/>
-          <w:sz w:val="28"/>
-          <w:szCs w:val="28"/>
-        </w:rPr>
-      </w:pPr>
-      <w:r>
-        <w:rPr>
-          <w:rFonts w:ascii="Times New Roman" w:hAnsi="Times New Roman" w:cs="Times New Roman"/>
-          <w:sz w:val="28"/>
-          <w:szCs w:val="28"/>
-        </w:rPr>
-        <w:t>Yale</w:t>
-      </w:r>
-      <w:r>
-        <w:rPr>
-          <w:rFonts w:ascii="Times New Roman" w:hAnsi="Times New Roman" w:cs="Times New Roman"/>
-          <w:sz w:val="28"/>
-          <w:szCs w:val="28"/>
-        </w:rPr>
-        <w:t xml:space="preserve"> Economics Department</w:t>
-      </w:r>
-      <w:r>
-        <w:rPr>
-          <w:rFonts w:ascii="Times New Roman" w:hAnsi="Times New Roman" w:cs="Times New Roman"/>
-          <w:sz w:val="28"/>
-          <w:szCs w:val="28"/>
-        </w:rPr>
-        <w:t>al</w:t>
-      </w:r>
-      <w:r>
-        <w:rPr>
-          <w:rFonts w:ascii="Times New Roman" w:hAnsi="Times New Roman" w:cs="Times New Roman"/>
-          <w:sz w:val="28"/>
-          <w:szCs w:val="28"/>
-        </w:rPr>
-        <w:t xml:space="preserve"> Fellowship (2011)</w:t>
+        <w:t>Harvard Student Center Fellowship (2013)</w:t>
+      </w:r>
+    </w:p>
+    <w:p>
+      <w:pPr>
+        <w:rPr>
+          <w:rFonts w:ascii="Times New Roman" w:hAnsi="Times New Roman" w:cs="Times New Roman"/>
+          <w:sz w:val="28"/>
+          <w:szCs w:val="28"/>
+        </w:rPr>
+      </w:pPr>
+      <w:r>
+        <w:rPr>
+          <w:rFonts w:ascii="Times New Roman" w:hAnsi="Times New Roman" w:cs="Times New Roman"/>
+          <w:sz w:val="28"/>
+          <w:szCs w:val="28"/>
+        </w:rPr>
+        <w:t>Harvard Trinity World Abroad Fellowship (2012)</w:t>
+      </w:r>
+    </w:p>
+    <w:p>
+      <w:pPr>
+        <w:rPr>
+          <w:rFonts w:ascii="Times New Roman" w:hAnsi="Times New Roman" w:cs="Times New Roman"/>
+          <w:sz w:val="28"/>
+          <w:szCs w:val="28"/>
+        </w:rPr>
+      </w:pPr>
+      <w:r>
+        <w:rPr>
+          <w:rFonts w:ascii="Times New Roman" w:hAnsi="Times New Roman" w:cs="Times New Roman"/>
+          <w:sz w:val="28"/>
+          <w:szCs w:val="28"/>
+        </w:rPr>
+        <w:t>Harvard Economics Departmental Fellowship (2011)</w:t>
       </w:r>
     </w:p>
     <w:p>
@@ -977,7 +769,6 @@
         <w:t xml:space="preserve"> Spanish (proficient)</w:t>
       </w:r>
     </w:p>
-    <w:p/>
     <w:sectPr>
       <w:pgSz w:w="12240" w:h="15840"/>
       <w:pgMar w:top="1008" w:right="1008" w:bottom="1008" w:left="1008" w:header="720" w:footer="720" w:gutter="0"/>

</xml_diff>